<commit_message>
Learned about Format function and other basic function, drafted the same
</commit_message>
<xml_diff>
--- a/Daxdocx.docx
+++ b/Daxdocx.docx
@@ -2,7 +2,410 @@
 <file path=word/document.xml><?xml version="1.0" encoding="utf-8"?>
 <w:document xmlns:wpc="http://schemas.microsoft.com/office/word/2010/wordprocessingCanvas" xmlns:cx="http://schemas.microsoft.com/office/drawing/2014/chartex" xmlns:cx1="http://schemas.microsoft.com/office/drawing/2015/9/8/chartex" xmlns:cx2="http://schemas.microsoft.com/office/drawing/2015/10/21/chartex" xmlns:cx3="http://schemas.microsoft.com/office/drawing/2016/5/9/chartex" xmlns:cx4="http://schemas.microsoft.com/office/drawing/2016/5/10/chartex" xmlns:cx5="http://schemas.microsoft.com/office/drawing/2016/5/11/chartex" xmlns:cx6="http://schemas.microsoft.com/office/drawing/2016/5/12/chartex" xmlns:cx7="http://schemas.microsoft.com/office/drawing/2016/5/13/chartex" xmlns:cx8="http://schemas.microsoft.com/office/drawing/2016/5/14/chartex" xmlns:mc="http://schemas.openxmlformats.org/markup-compatibility/2006" xmlns:aink="http://schemas.microsoft.com/office/drawing/2016/ink" xmlns:am3d="http://schemas.microsoft.com/office/drawing/2017/model3d" xmlns:o="urn:schemas-microsoft-com:office:office" xmlns:oel="http://schemas.microsoft.com/office/2019/extlst" xmlns:r="http://schemas.openxmlformats.org/officeDocument/2006/relationships" xmlns:m="http://schemas.openxmlformats.org/officeDocument/2006/math" xmlns:v="urn:schemas-microsoft-com:vml" xmlns:wp14="http://schemas.microsoft.com/office/word/2010/wordprocessingDrawing" xmlns:wp="http://schemas.openxmlformats.org/drawingml/2006/wordprocessingDrawing" xmlns:w10="urn:schemas-microsoft-com:office:word" xmlns:w="http://schemas.openxmlformats.org/wordprocessingml/2006/main" xmlns:w14="http://schemas.microsoft.com/office/word/2010/wordml" xmlns:w15="http://schemas.microsoft.com/office/word/2012/wordml" xmlns:w16cex="http://schemas.microsoft.com/office/word/2018/wordml/cex" xmlns:w16cid="http://schemas.microsoft.com/office/word/2016/wordml/cid" xmlns:w16="http://schemas.microsoft.com/office/word/2018/wordml" xmlns:w16du="http://schemas.microsoft.com/office/word/2023/wordml/word16du" xmlns:w16sdtdh="http://schemas.microsoft.com/office/word/2020/wordml/sdtdatahash" xmlns:w16se="http://schemas.microsoft.com/office/word/2015/wordml/symex" xmlns:wpg="http://schemas.microsoft.com/office/word/2010/wordprocessingGroup" xmlns:wpi="http://schemas.microsoft.com/office/word/2010/wordprocessingInk" xmlns:wne="http://schemas.microsoft.com/office/word/2006/wordml" xmlns:wps="http://schemas.microsoft.com/office/word/2010/wordprocessingShape" mc:Ignorable="w14 w15 w16se w16cid w16 w16cex w16sdtdh w16du wp14">
   <w:body>
-    <w:p/>
+    <w:p>
+      <w:pPr>
+        <w:pStyle w:val="Heading1"/>
+      </w:pPr>
+      <w:r>
+        <w:t>DAX</w:t>
+      </w:r>
+    </w:p>
+    <w:p>
+      <w:pPr>
+        <w:jc w:val="center"/>
+        <w:rPr>
+          <w:b/>
+          <w:bCs/>
+          <w:color w:val="BF4E14" w:themeColor="accent2" w:themeShade="BF"/>
+          <w:sz w:val="32"/>
+          <w:szCs w:val="32"/>
+          <w:lang w:val="en-US"/>
+        </w:rPr>
+      </w:pPr>
+    </w:p>
+    <w:p>
+      <w:pPr>
+        <w:rPr>
+          <w:color w:val="000000" w:themeColor="text1"/>
+          <w:sz w:val="20"/>
+          <w:szCs w:val="20"/>
+          <w:lang w:val="en-US"/>
+        </w:rPr>
+      </w:pPr>
+      <w:r>
+        <w:rPr>
+          <w:color w:val="000000" w:themeColor="text1"/>
+          <w:sz w:val="20"/>
+          <w:szCs w:val="20"/>
+          <w:lang w:val="en-US"/>
+        </w:rPr>
+        <w:t xml:space="preserve">We code in using DAX language to perform any logic. </w:t>
+      </w:r>
+    </w:p>
+    <w:p>
+      <w:pPr>
+        <w:rPr>
+          <w:b/>
+          <w:bCs/>
+          <w:color w:val="BF4E14" w:themeColor="accent2" w:themeShade="BF"/>
+          <w:sz w:val="20"/>
+          <w:szCs w:val="20"/>
+          <w:lang w:val="en-US"/>
+        </w:rPr>
+      </w:pPr>
+    </w:p>
+    <w:p>
+      <w:pPr>
+        <w:rPr>
+          <w:b/>
+          <w:bCs/>
+          <w:color w:val="BF4E14" w:themeColor="accent2" w:themeShade="BF"/>
+          <w:sz w:val="20"/>
+          <w:szCs w:val="20"/>
+          <w:lang w:val="en-US"/>
+        </w:rPr>
+      </w:pPr>
+    </w:p>
+    <w:p>
+      <w:pPr>
+        <w:pStyle w:val="Heading2"/>
+      </w:pPr>
+      <w:r>
+        <w:t>Functions</w:t>
+      </w:r>
+    </w:p>
+    <w:p>
+      <w:pPr>
+        <w:pStyle w:val="ListParagraph"/>
+        <w:numPr>
+          <w:ilvl w:val="0"/>
+          <w:numId w:val="2"/>
+        </w:numPr>
+        <w:rPr>
+          <w:color w:val="000000" w:themeColor="text1"/>
+          <w:sz w:val="20"/>
+          <w:szCs w:val="20"/>
+          <w:lang w:val="en-US"/>
+        </w:rPr>
+      </w:pPr>
+      <w:r>
+        <w:rPr>
+          <w:color w:val="000000" w:themeColor="text1"/>
+          <w:sz w:val="20"/>
+          <w:szCs w:val="20"/>
+          <w:lang w:val="en-US"/>
+        </w:rPr>
+        <w:t>Month: This function is to extract month from the date column.</w:t>
+      </w:r>
+    </w:p>
+    <w:p>
+      <w:pPr>
+        <w:pStyle w:val="ListParagraph"/>
+        <w:numPr>
+          <w:ilvl w:val="0"/>
+          <w:numId w:val="2"/>
+        </w:numPr>
+        <w:rPr>
+          <w:color w:val="000000" w:themeColor="text1"/>
+          <w:sz w:val="20"/>
+          <w:szCs w:val="20"/>
+          <w:lang w:val="en-US"/>
+        </w:rPr>
+      </w:pPr>
+      <w:r>
+        <w:rPr>
+          <w:color w:val="000000" w:themeColor="text1"/>
+          <w:sz w:val="20"/>
+          <w:szCs w:val="20"/>
+          <w:lang w:val="en-US"/>
+        </w:rPr>
+        <w:t>Year: This function is to extract the year column</w:t>
+      </w:r>
+    </w:p>
+    <w:p>
+      <w:pPr>
+        <w:pStyle w:val="ListParagraph"/>
+        <w:numPr>
+          <w:ilvl w:val="0"/>
+          <w:numId w:val="2"/>
+        </w:numPr>
+        <w:rPr>
+          <w:color w:val="000000" w:themeColor="text1"/>
+          <w:sz w:val="20"/>
+          <w:szCs w:val="20"/>
+          <w:lang w:val="en-US"/>
+        </w:rPr>
+      </w:pPr>
+      <w:r>
+        <w:rPr>
+          <w:color w:val="000000" w:themeColor="text1"/>
+          <w:sz w:val="20"/>
+          <w:szCs w:val="20"/>
+          <w:lang w:val="en-US"/>
+        </w:rPr>
+        <w:t>day</w:t>
+      </w:r>
+      <w:r>
+        <w:rPr>
+          <w:color w:val="000000" w:themeColor="text1"/>
+          <w:sz w:val="20"/>
+          <w:szCs w:val="20"/>
+          <w:lang w:val="en-US"/>
+        </w:rPr>
+        <w:t xml:space="preserve">: This function is to extract the </w:t>
+      </w:r>
+      <w:r>
+        <w:rPr>
+          <w:color w:val="000000" w:themeColor="text1"/>
+          <w:sz w:val="20"/>
+          <w:szCs w:val="20"/>
+          <w:lang w:val="en-US"/>
+        </w:rPr>
+        <w:t xml:space="preserve">date from the </w:t>
+      </w:r>
+      <w:r>
+        <w:rPr>
+          <w:color w:val="000000" w:themeColor="text1"/>
+          <w:sz w:val="20"/>
+          <w:szCs w:val="20"/>
+          <w:lang w:val="en-US"/>
+        </w:rPr>
+        <w:t xml:space="preserve"> column</w:t>
+      </w:r>
+    </w:p>
+    <w:p>
+      <w:pPr>
+        <w:pStyle w:val="ListParagraph"/>
+        <w:numPr>
+          <w:ilvl w:val="0"/>
+          <w:numId w:val="2"/>
+        </w:numPr>
+        <w:rPr>
+          <w:color w:val="000000" w:themeColor="text1"/>
+          <w:sz w:val="20"/>
+          <w:szCs w:val="20"/>
+          <w:lang w:val="en-US"/>
+        </w:rPr>
+      </w:pPr>
+      <w:r>
+        <w:rPr>
+          <w:color w:val="000000" w:themeColor="text1"/>
+          <w:sz w:val="20"/>
+          <w:szCs w:val="20"/>
+          <w:lang w:val="en-US"/>
+        </w:rPr>
+        <w:t xml:space="preserve">Quarter : </w:t>
+      </w:r>
+      <w:r>
+        <w:rPr>
+          <w:color w:val="000000" w:themeColor="text1"/>
+          <w:sz w:val="20"/>
+          <w:szCs w:val="20"/>
+          <w:lang w:val="en-US"/>
+        </w:rPr>
+        <w:t xml:space="preserve">This function is to extract the </w:t>
+      </w:r>
+      <w:r>
+        <w:rPr>
+          <w:color w:val="000000" w:themeColor="text1"/>
+          <w:sz w:val="20"/>
+          <w:szCs w:val="20"/>
+          <w:lang w:val="en-US"/>
+        </w:rPr>
+        <w:t>quarter</w:t>
+      </w:r>
+      <w:r>
+        <w:rPr>
+          <w:color w:val="000000" w:themeColor="text1"/>
+          <w:sz w:val="20"/>
+          <w:szCs w:val="20"/>
+          <w:lang w:val="en-US"/>
+        </w:rPr>
+        <w:t xml:space="preserve"> column</w:t>
+      </w:r>
+    </w:p>
+    <w:p>
+      <w:pPr>
+        <w:pStyle w:val="ListParagraph"/>
+        <w:numPr>
+          <w:ilvl w:val="0"/>
+          <w:numId w:val="2"/>
+        </w:numPr>
+        <w:rPr>
+          <w:color w:val="000000" w:themeColor="text1"/>
+          <w:sz w:val="20"/>
+          <w:szCs w:val="20"/>
+          <w:lang w:val="en-US"/>
+        </w:rPr>
+      </w:pPr>
+      <w:r>
+        <w:rPr>
+          <w:color w:val="000000" w:themeColor="text1"/>
+          <w:sz w:val="20"/>
+          <w:szCs w:val="20"/>
+          <w:lang w:val="en-US"/>
+        </w:rPr>
+        <w:t>Weekday: Day of the week( Sunday = 1, by default ). In case we want to start your day from Monday use this Weekday(…., 2)</w:t>
+      </w:r>
+    </w:p>
+    <w:p>
+      <w:pPr>
+        <w:rPr>
+          <w:color w:val="000000" w:themeColor="text1"/>
+          <w:sz w:val="20"/>
+          <w:szCs w:val="20"/>
+          <w:lang w:val="en-US"/>
+        </w:rPr>
+      </w:pPr>
+    </w:p>
+    <w:p>
+      <w:pPr>
+        <w:pStyle w:val="Heading2"/>
+        <w:rPr>
+          <w:lang w:val="en-US"/>
+        </w:rPr>
+      </w:pPr>
+      <w:r>
+        <w:rPr>
+          <w:lang w:val="en-US"/>
+        </w:rPr>
+        <w:t>F</w:t>
+      </w:r>
+      <w:r>
+        <w:rPr>
+          <w:lang w:val="en-US"/>
+        </w:rPr>
+        <w:t>ormat</w:t>
+      </w:r>
+    </w:p>
+    <w:p>
+      <w:pPr>
+        <w:rPr>
+          <w:color w:val="000000" w:themeColor="text1"/>
+          <w:sz w:val="20"/>
+          <w:szCs w:val="20"/>
+          <w:lang w:val="en-US"/>
+        </w:rPr>
+      </w:pPr>
+      <w:r>
+        <w:rPr>
+          <w:color w:val="000000" w:themeColor="text1"/>
+          <w:sz w:val="20"/>
+          <w:szCs w:val="20"/>
+          <w:lang w:val="en-US"/>
+        </w:rPr>
+        <w:t>It is used to convert the value in the desired format.</w:t>
+      </w:r>
+    </w:p>
+    <w:p>
+      <w:pPr>
+        <w:rPr>
+          <w:color w:val="000000" w:themeColor="text1"/>
+          <w:sz w:val="20"/>
+          <w:szCs w:val="20"/>
+          <w:lang w:val="en-US"/>
+        </w:rPr>
+      </w:pPr>
+      <w:r>
+        <w:rPr>
+          <w:color w:val="000000" w:themeColor="text1"/>
+          <w:sz w:val="20"/>
+          <w:szCs w:val="20"/>
+          <w:lang w:val="en-US"/>
+        </w:rPr>
+        <w:t>20000 -&gt;&gt; 20,000</w:t>
+      </w:r>
+    </w:p>
+    <w:p>
+      <w:pPr>
+        <w:rPr>
+          <w:color w:val="000000" w:themeColor="text1"/>
+          <w:sz w:val="20"/>
+          <w:szCs w:val="20"/>
+          <w:lang w:val="en-US"/>
+        </w:rPr>
+      </w:pPr>
+      <w:r>
+        <w:rPr>
+          <w:color w:val="000000" w:themeColor="text1"/>
+          <w:sz w:val="20"/>
+          <w:szCs w:val="20"/>
+          <w:lang w:val="en-US"/>
+        </w:rPr>
+        <w:t>Format(20000, “Standard”)</w:t>
+      </w:r>
+    </w:p>
+    <w:p>
+      <w:pPr>
+        <w:rPr>
+          <w:color w:val="000000" w:themeColor="text1"/>
+          <w:sz w:val="20"/>
+          <w:szCs w:val="20"/>
+          <w:lang w:val="en-US"/>
+        </w:rPr>
+      </w:pPr>
+    </w:p>
+    <w:p>
+      <w:pPr>
+        <w:rPr>
+          <w:color w:val="000000" w:themeColor="text1"/>
+          <w:sz w:val="20"/>
+          <w:szCs w:val="20"/>
+          <w:lang w:val="en-US"/>
+        </w:rPr>
+      </w:pPr>
+      <w:r>
+        <w:rPr>
+          <w:color w:val="000000" w:themeColor="text1"/>
+          <w:sz w:val="20"/>
+          <w:szCs w:val="20"/>
+          <w:lang w:val="en-US"/>
+        </w:rPr>
+        <w:t xml:space="preserve">Use this link: </w:t>
+      </w:r>
+      <w:hyperlink r:id="rId5" w:history="1">
+        <w:r>
+          <w:rPr>
+            <w:rStyle w:val="Hyperlink"/>
+            <w:sz w:val="20"/>
+            <w:szCs w:val="20"/>
+            <w:lang w:val="en-US"/>
+          </w:rPr>
+          <w:t>https://learn.microsoft.com/en-us/dax/</w:t>
+        </w:r>
+      </w:hyperlink>
+      <w:r>
+        <w:rPr>
+          <w:color w:val="000000" w:themeColor="text1"/>
+          <w:sz w:val="20"/>
+          <w:szCs w:val="20"/>
+          <w:lang w:val="en-US"/>
+        </w:rPr>
+        <w:t xml:space="preserve"> to explore the keywords.</w:t>
+      </w:r>
+    </w:p>
+    <w:p>
+      <w:pPr>
+        <w:rPr>
+          <w:color w:val="000000" w:themeColor="text1"/>
+          <w:sz w:val="20"/>
+          <w:szCs w:val="20"/>
+          <w:lang w:val="en-US"/>
+        </w:rPr>
+      </w:pPr>
+    </w:p>
+    <w:p>
+      <w:pPr>
+        <w:rPr>
+          <w:b/>
+          <w:bCs/>
+          <w:color w:val="BF4E14" w:themeColor="accent2" w:themeShade="BF"/>
+          <w:sz w:val="32"/>
+          <w:szCs w:val="32"/>
+          <w:lang w:val="en-US"/>
+        </w:rPr>
+      </w:pPr>
+    </w:p>
     <w:sectPr>
       <w:pgSz w:w="11906" w:h="16838"/>
       <w:pgMar w:top="1440" w:right="1440" w:bottom="1440" w:left="1440" w:header="708" w:footer="708" w:gutter="0"/>
@@ -11,6 +414,195 @@
     </w:sectPr>
   </w:body>
 </w:document>
+</file>
+
+<file path=word/numbering.xml><?xml version="1.0" encoding="utf-8"?>
+<w:numbering xmlns:wpc="http://schemas.microsoft.com/office/word/2010/wordprocessingCanvas" xmlns:cx="http://schemas.microsoft.com/office/drawing/2014/chartex" xmlns:cx1="http://schemas.microsoft.com/office/drawing/2015/9/8/chartex" xmlns:cx2="http://schemas.microsoft.com/office/drawing/2015/10/21/chartex" xmlns:cx3="http://schemas.microsoft.com/office/drawing/2016/5/9/chartex" xmlns:cx4="http://schemas.microsoft.com/office/drawing/2016/5/10/chartex" xmlns:cx5="http://schemas.microsoft.com/office/drawing/2016/5/11/chartex" xmlns:cx6="http://schemas.microsoft.com/office/drawing/2016/5/12/chartex" xmlns:cx7="http://schemas.microsoft.com/office/drawing/2016/5/13/chartex" xmlns:cx8="http://schemas.microsoft.com/office/drawing/2016/5/14/chartex" xmlns:mc="http://schemas.openxmlformats.org/markup-compatibility/2006" xmlns:aink="http://schemas.microsoft.com/office/drawing/2016/ink" xmlns:am3d="http://schemas.microsoft.com/office/drawing/2017/model3d" xmlns:o="urn:schemas-microsoft-com:office:office" xmlns:oel="http://schemas.microsoft.com/office/2019/extlst" xmlns:r="http://schemas.openxmlformats.org/officeDocument/2006/relationships" xmlns:m="http://schemas.openxmlformats.org/officeDocument/2006/math" xmlns:v="urn:schemas-microsoft-com:vml" xmlns:wp14="http://schemas.microsoft.com/office/word/2010/wordprocessingDrawing" xmlns:wp="http://schemas.openxmlformats.org/drawingml/2006/wordprocessingDrawing" xmlns:w10="urn:schemas-microsoft-com:office:word" xmlns:w="http://schemas.openxmlformats.org/wordprocessingml/2006/main" xmlns:w14="http://schemas.microsoft.com/office/word/2010/wordml" xmlns:w15="http://schemas.microsoft.com/office/word/2012/wordml" xmlns:w16cex="http://schemas.microsoft.com/office/word/2018/wordml/cex" xmlns:w16cid="http://schemas.microsoft.com/office/word/2016/wordml/cid" xmlns:w16="http://schemas.microsoft.com/office/word/2018/wordml" xmlns:w16du="http://schemas.microsoft.com/office/word/2023/wordml/word16du" xmlns:w16sdtdh="http://schemas.microsoft.com/office/word/2020/wordml/sdtdatahash" xmlns:w16se="http://schemas.microsoft.com/office/word/2015/wordml/symex" xmlns:wpg="http://schemas.microsoft.com/office/word/2010/wordprocessingGroup" xmlns:wpi="http://schemas.microsoft.com/office/word/2010/wordprocessingInk" xmlns:wne="http://schemas.microsoft.com/office/word/2006/wordml" xmlns:wps="http://schemas.microsoft.com/office/word/2010/wordprocessingShape" mc:Ignorable="w14 w15 w16se w16cid w16 w16cex w16sdtdh w16du wp14">
+  <w:abstractNum w:abstractNumId="0" w15:restartNumberingAfterBreak="0">
+    <w:nsid w:val="0B07377D"/>
+    <w:multiLevelType w:val="hybridMultilevel"/>
+    <w:tmpl w:val="5DCCF94E"/>
+    <w:lvl w:ilvl="0" w:tplc="0809000F">
+      <w:start w:val="1"/>
+      <w:numFmt w:val="decimal"/>
+      <w:lvlText w:val="%1."/>
+      <w:lvlJc w:val="left"/>
+      <w:pPr>
+        <w:ind w:left="720" w:hanging="360"/>
+      </w:pPr>
+      <w:rPr>
+        <w:rFonts w:hint="default"/>
+      </w:rPr>
+    </w:lvl>
+    <w:lvl w:ilvl="1" w:tplc="08090019" w:tentative="1">
+      <w:start w:val="1"/>
+      <w:numFmt w:val="lowerLetter"/>
+      <w:lvlText w:val="%2."/>
+      <w:lvlJc w:val="left"/>
+      <w:pPr>
+        <w:ind w:left="1440" w:hanging="360"/>
+      </w:pPr>
+    </w:lvl>
+    <w:lvl w:ilvl="2" w:tplc="0809001B" w:tentative="1">
+      <w:start w:val="1"/>
+      <w:numFmt w:val="lowerRoman"/>
+      <w:lvlText w:val="%3."/>
+      <w:lvlJc w:val="right"/>
+      <w:pPr>
+        <w:ind w:left="2160" w:hanging="180"/>
+      </w:pPr>
+    </w:lvl>
+    <w:lvl w:ilvl="3" w:tplc="0809000F" w:tentative="1">
+      <w:start w:val="1"/>
+      <w:numFmt w:val="decimal"/>
+      <w:lvlText w:val="%4."/>
+      <w:lvlJc w:val="left"/>
+      <w:pPr>
+        <w:ind w:left="2880" w:hanging="360"/>
+      </w:pPr>
+    </w:lvl>
+    <w:lvl w:ilvl="4" w:tplc="08090019" w:tentative="1">
+      <w:start w:val="1"/>
+      <w:numFmt w:val="lowerLetter"/>
+      <w:lvlText w:val="%5."/>
+      <w:lvlJc w:val="left"/>
+      <w:pPr>
+        <w:ind w:left="3600" w:hanging="360"/>
+      </w:pPr>
+    </w:lvl>
+    <w:lvl w:ilvl="5" w:tplc="0809001B" w:tentative="1">
+      <w:start w:val="1"/>
+      <w:numFmt w:val="lowerRoman"/>
+      <w:lvlText w:val="%6."/>
+      <w:lvlJc w:val="right"/>
+      <w:pPr>
+        <w:ind w:left="4320" w:hanging="180"/>
+      </w:pPr>
+    </w:lvl>
+    <w:lvl w:ilvl="6" w:tplc="0809000F" w:tentative="1">
+      <w:start w:val="1"/>
+      <w:numFmt w:val="decimal"/>
+      <w:lvlText w:val="%7."/>
+      <w:lvlJc w:val="left"/>
+      <w:pPr>
+        <w:ind w:left="5040" w:hanging="360"/>
+      </w:pPr>
+    </w:lvl>
+    <w:lvl w:ilvl="7" w:tplc="08090019" w:tentative="1">
+      <w:start w:val="1"/>
+      <w:numFmt w:val="lowerLetter"/>
+      <w:lvlText w:val="%8."/>
+      <w:lvlJc w:val="left"/>
+      <w:pPr>
+        <w:ind w:left="5760" w:hanging="360"/>
+      </w:pPr>
+    </w:lvl>
+    <w:lvl w:ilvl="8" w:tplc="0809001B" w:tentative="1">
+      <w:start w:val="1"/>
+      <w:numFmt w:val="lowerRoman"/>
+      <w:lvlText w:val="%9."/>
+      <w:lvlJc w:val="right"/>
+      <w:pPr>
+        <w:ind w:left="6480" w:hanging="180"/>
+      </w:pPr>
+    </w:lvl>
+  </w:abstractNum>
+  <w:abstractNum w:abstractNumId="1" w15:restartNumberingAfterBreak="0">
+    <w:nsid w:val="504A6D8D"/>
+    <w:multiLevelType w:val="hybridMultilevel"/>
+    <w:tmpl w:val="0240C7DE"/>
+    <w:lvl w:ilvl="0" w:tplc="0809000F">
+      <w:start w:val="1"/>
+      <w:numFmt w:val="decimal"/>
+      <w:lvlText w:val="%1."/>
+      <w:lvlJc w:val="left"/>
+      <w:pPr>
+        <w:ind w:left="720" w:hanging="360"/>
+      </w:pPr>
+      <w:rPr>
+        <w:rFonts w:hint="default"/>
+      </w:rPr>
+    </w:lvl>
+    <w:lvl w:ilvl="1" w:tplc="08090019" w:tentative="1">
+      <w:start w:val="1"/>
+      <w:numFmt w:val="lowerLetter"/>
+      <w:lvlText w:val="%2."/>
+      <w:lvlJc w:val="left"/>
+      <w:pPr>
+        <w:ind w:left="1440" w:hanging="360"/>
+      </w:pPr>
+    </w:lvl>
+    <w:lvl w:ilvl="2" w:tplc="0809001B" w:tentative="1">
+      <w:start w:val="1"/>
+      <w:numFmt w:val="lowerRoman"/>
+      <w:lvlText w:val="%3."/>
+      <w:lvlJc w:val="right"/>
+      <w:pPr>
+        <w:ind w:left="2160" w:hanging="180"/>
+      </w:pPr>
+    </w:lvl>
+    <w:lvl w:ilvl="3" w:tplc="0809000F" w:tentative="1">
+      <w:start w:val="1"/>
+      <w:numFmt w:val="decimal"/>
+      <w:lvlText w:val="%4."/>
+      <w:lvlJc w:val="left"/>
+      <w:pPr>
+        <w:ind w:left="2880" w:hanging="360"/>
+      </w:pPr>
+    </w:lvl>
+    <w:lvl w:ilvl="4" w:tplc="08090019" w:tentative="1">
+      <w:start w:val="1"/>
+      <w:numFmt w:val="lowerLetter"/>
+      <w:lvlText w:val="%5."/>
+      <w:lvlJc w:val="left"/>
+      <w:pPr>
+        <w:ind w:left="3600" w:hanging="360"/>
+      </w:pPr>
+    </w:lvl>
+    <w:lvl w:ilvl="5" w:tplc="0809001B" w:tentative="1">
+      <w:start w:val="1"/>
+      <w:numFmt w:val="lowerRoman"/>
+      <w:lvlText w:val="%6."/>
+      <w:lvlJc w:val="right"/>
+      <w:pPr>
+        <w:ind w:left="4320" w:hanging="180"/>
+      </w:pPr>
+    </w:lvl>
+    <w:lvl w:ilvl="6" w:tplc="0809000F" w:tentative="1">
+      <w:start w:val="1"/>
+      <w:numFmt w:val="decimal"/>
+      <w:lvlText w:val="%7."/>
+      <w:lvlJc w:val="left"/>
+      <w:pPr>
+        <w:ind w:left="5040" w:hanging="360"/>
+      </w:pPr>
+    </w:lvl>
+    <w:lvl w:ilvl="7" w:tplc="08090019" w:tentative="1">
+      <w:start w:val="1"/>
+      <w:numFmt w:val="lowerLetter"/>
+      <w:lvlText w:val="%8."/>
+      <w:lvlJc w:val="left"/>
+      <w:pPr>
+        <w:ind w:left="5760" w:hanging="360"/>
+      </w:pPr>
+    </w:lvl>
+    <w:lvl w:ilvl="8" w:tplc="0809001B" w:tentative="1">
+      <w:start w:val="1"/>
+      <w:numFmt w:val="lowerRoman"/>
+      <w:lvlText w:val="%9."/>
+      <w:lvlJc w:val="right"/>
+      <w:pPr>
+        <w:ind w:left="6480" w:hanging="180"/>
+      </w:pPr>
+    </w:lvl>
+  </w:abstractNum>
+  <w:num w:numId="1" w16cid:durableId="1396202072">
+    <w:abstractNumId w:val="0"/>
+  </w:num>
+  <w:num w:numId="2" w16cid:durableId="14622394">
+    <w:abstractNumId w:val="1"/>
+  </w:num>
+</w:numbering>
 </file>
 
 <file path=word/styles.xml><?xml version="1.0" encoding="utf-8"?>
@@ -418,21 +1010,23 @@
     <w:autoRedefine/>
     <w:uiPriority w:val="9"/>
     <w:qFormat/>
-    <w:rsid w:val="00E84E65"/>
+    <w:rsid w:val="0001397A"/>
     <w:pPr>
       <w:keepNext/>
       <w:keepLines/>
       <w:spacing w:before="240"/>
+      <w:jc w:val="center"/>
       <w:outlineLvl w:val="0"/>
     </w:pPr>
     <w:rPr>
       <w:rFonts w:ascii="Times New Roman" w:eastAsiaTheme="majorEastAsia" w:hAnsi="Times New Roman" w:cstheme="majorBidi"/>
       <w:b/>
       <w:bCs/>
+      <w:color w:val="E97132" w:themeColor="accent2"/>
       <w:kern w:val="0"/>
       <w:sz w:val="40"/>
       <w:szCs w:val="40"/>
-      <w:lang w:eastAsia="en-GB"/>
+      <w:lang w:val="en-US" w:eastAsia="en-GB"/>
       <w14:ligatures w14:val="none"/>
     </w:rPr>
   </w:style>
@@ -442,7 +1036,6 @@
     <w:next w:val="Normal"/>
     <w:link w:val="Heading2Char"/>
     <w:uiPriority w:val="9"/>
-    <w:semiHidden/>
     <w:unhideWhenUsed/>
     <w:qFormat/>
     <w:rsid w:val="00E25EB6"/>
@@ -644,15 +1237,16 @@
     <w:basedOn w:val="DefaultParagraphFont"/>
     <w:link w:val="Heading1"/>
     <w:uiPriority w:val="9"/>
-    <w:rsid w:val="00E84E65"/>
+    <w:rsid w:val="0001397A"/>
     <w:rPr>
       <w:rFonts w:ascii="Times New Roman" w:eastAsiaTheme="majorEastAsia" w:hAnsi="Times New Roman" w:cstheme="majorBidi"/>
       <w:b/>
       <w:bCs/>
+      <w:color w:val="E97132" w:themeColor="accent2"/>
       <w:kern w:val="0"/>
       <w:sz w:val="40"/>
       <w:szCs w:val="40"/>
-      <w:lang w:eastAsia="en-GB"/>
+      <w:lang w:val="en-US" w:eastAsia="en-GB"/>
       <w14:ligatures w14:val="none"/>
     </w:rPr>
   </w:style>
@@ -661,7 +1255,6 @@
     <w:basedOn w:val="DefaultParagraphFont"/>
     <w:link w:val="Heading2"/>
     <w:uiPriority w:val="9"/>
-    <w:semiHidden/>
     <w:rsid w:val="00E25EB6"/>
     <w:rPr>
       <w:rFonts w:asciiTheme="majorHAnsi" w:eastAsiaTheme="majorEastAsia" w:hAnsiTheme="majorHAnsi" w:cstheme="majorBidi"/>
@@ -932,6 +1525,29 @@
       <w:smallCaps/>
       <w:color w:val="0F4761" w:themeColor="accent1" w:themeShade="BF"/>
       <w:spacing w:val="5"/>
+    </w:rPr>
+  </w:style>
+  <w:style w:type="character" w:styleId="Hyperlink">
+    <w:name w:val="Hyperlink"/>
+    <w:basedOn w:val="DefaultParagraphFont"/>
+    <w:uiPriority w:val="99"/>
+    <w:unhideWhenUsed/>
+    <w:rsid w:val="00F63D88"/>
+    <w:rPr>
+      <w:color w:val="467886" w:themeColor="hyperlink"/>
+      <w:u w:val="single"/>
+    </w:rPr>
+  </w:style>
+  <w:style w:type="character" w:styleId="UnresolvedMention">
+    <w:name w:val="Unresolved Mention"/>
+    <w:basedOn w:val="DefaultParagraphFont"/>
+    <w:uiPriority w:val="99"/>
+    <w:semiHidden/>
+    <w:unhideWhenUsed/>
+    <w:rsid w:val="00F63D88"/>
+    <w:rPr>
+      <w:color w:val="605E5C"/>
+      <w:shd w:val="clear" w:color="auto" w:fill="E1DFDD"/>
     </w:rPr>
   </w:style>
 </w:styles>

</xml_diff>